<commit_message>
Fixed some micro defect with date format in templateOut
</commit_message>
<xml_diff>
--- a/InsuranceServices/Content/contracts/templateOut.docx
+++ b/InsuranceServices/Content/contracts/templateOut.docx
@@ -618,7 +618,7 @@
                 <w:spacing w:val="140"/>
                 <w:lang w:val="en-US"/>
               </w:rPr>
-              <w:t>5</w:t>
+              <w:t>05</w:t>
             </w:r>
             <w:r>
               <w:rPr>
@@ -705,7 +705,7 @@
                 <w:spacing w:val="140"/>
                 <w:lang w:val="en-US"/>
               </w:rPr>
-              <w:t>2019</w:t>
+              <w:t>19</w:t>
             </w:r>
             <w:r>
               <w:rPr>
@@ -848,7 +848,7 @@
                 <w:spacing w:val="140"/>
                 <w:lang w:val="en-US"/>
               </w:rPr>
-              <w:t>5</w:t>
+              <w:t>05</w:t>
             </w:r>
             <w:r>
               <w:rPr>
@@ -905,7 +905,7 @@
                 <w:spacing w:val="140"/>
                 <w:lang w:val="en-US"/>
               </w:rPr>
-              <w:t>2020</w:t>
+              <w:t>20</w:t>
             </w:r>
             <w:r>
               <w:rPr>
@@ -1124,7 +1124,7 @@
                 <w:noProof/>
                 <w:lang w:val="en-US"/>
               </w:rPr>
-              <w:t>0</w:t>
+              <w:t>0 гривень</w:t>
             </w:r>
             <w:r>
               <w:rPr>
@@ -1381,7 +1381,7 @@
                 <w:sz w:val="21"/>
                 <w:szCs w:val="21"/>
               </w:rPr>
-              <w:t>Ковальчук</w:t>
+              <w:t>Кулакова</w:t>
             </w:r>
             <w:r>
               <w:rPr>
@@ -1431,7 +1431,7 @@
                 <w:szCs w:val="21"/>
                 <w:lang w:val="en-US"/>
               </w:rPr>
-              <w:t>Дмитро</w:t>
+              <w:t>Вікторія</w:t>
             </w:r>
             <w:r>
               <w:rPr>
@@ -1482,7 +1482,7 @@
                 <w:szCs w:val="21"/>
                 <w:lang w:val="en-US"/>
               </w:rPr>
-              <w:t>Володимирович</w:t>
+              <w:t>Денисівна</w:t>
             </w:r>
             <w:r>
               <w:rPr>
@@ -1514,8 +1514,8 @@
                   <w:noProof/>
                 </w:rPr>
                 <w:t>Київська,
-Київ,
-вулиця Якуба Коласа, 6, 96</w:t>
+Софіївська Борщагівка,
+вулиця Боголюбова, 20, 49</w:t>
               </w:r>
             </w:fldSimple>
           </w:p>
@@ -1786,7 +1786,7 @@
                 <w:szCs w:val="18"/>
                 <w:lang w:val="en-US"/>
               </w:rPr>
-              <w:t>7</w:t>
+              <w:t>09</w:t>
             </w:r>
             <w:r>
               <w:rPr>
@@ -1832,7 +1832,7 @@
                 <w:szCs w:val="18"/>
                 <w:lang w:val="en-US"/>
               </w:rPr>
-              <w:t>2</w:t>
+              <w:t>03</w:t>
             </w:r>
             <w:r>
               <w:rPr>
@@ -1878,7 +1878,7 @@
                 <w:szCs w:val="18"/>
                 <w:lang w:val="en-US"/>
               </w:rPr>
-              <w:t>1989</w:t>
+              <w:t>1970</w:t>
             </w:r>
             <w:r>
               <w:rPr>
@@ -1956,7 +1956,7 @@
                 <w:spacing w:val="170"/>
                 <w:lang w:val="en-US"/>
               </w:rPr>
-              <w:t>3254521815</w:t>
+              <w:t>2563548754</w:t>
             </w:r>
             <w:r>
               <w:rPr>
@@ -2111,7 +2111,7 @@
                 <w:noProof/>
                 <w:lang w:val="en-US"/>
               </w:rPr>
-              <w:t>ВА</w:t>
+              <w:t>МЕ</w:t>
             </w:r>
             <w:r>
               <w:rPr>
@@ -2174,7 +2174,7 @@
                 <w:noProof/>
                 <w:lang w:val="en-US"/>
               </w:rPr>
-              <w:t>125653</w:t>
+              <w:t>654123</w:t>
             </w:r>
             <w:r>
               <w:rPr>
@@ -2287,7 +2287,7 @@
                 <w:szCs w:val="18"/>
                 <w:lang w:val="en-US"/>
               </w:rPr>
-              <w:t>27</w:t>
+              <w:t>12</w:t>
             </w:r>
             <w:r>
               <w:rPr>
@@ -2338,7 +2338,7 @@
                 <w:szCs w:val="18"/>
                 <w:lang w:val="en-US"/>
               </w:rPr>
-              <w:t>8</w:t>
+              <w:t>11</w:t>
             </w:r>
             <w:r>
               <w:rPr>
@@ -2389,7 +2389,7 @@
                 <w:szCs w:val="18"/>
                 <w:lang w:val="en-US"/>
               </w:rPr>
-              <w:t>2013</w:t>
+              <w:t>2014</w:t>
             </w:r>
             <w:r>
               <w:rPr>
@@ -2483,7 +2483,7 @@
                 <w:rPr>
                   <w:noProof/>
                 </w:rPr>
-                <w:t>Святошинським РУ ГУ МВС України в м. Києві</w:t>
+                <w:t>Дніпропетровстким РУ ГУ МВС України</w:t>
               </w:r>
             </w:fldSimple>
           </w:p>
@@ -2659,7 +2659,7 @@
                 <w:sz w:val="26"/>
                 <w:szCs w:val="26"/>
               </w:rPr>
-              <w:t>АА5971АЕ</w:t>
+              <w:t>АЕ1235МЕ</w:t>
             </w:r>
             <w:r>
               <w:rPr>
@@ -2740,7 +2740,7 @@
                 <w:sz w:val="24"/>
                 <w:szCs w:val="24"/>
               </w:rPr>
-              <w:t>Huyndai</w:t>
+              <w:t>Toyota</w:t>
             </w:r>
             <w:r>
               <w:rPr>
@@ -2794,7 +2794,7 @@
                 <w:szCs w:val="24"/>
                 <w:lang w:val="uk-UA"/>
               </w:rPr>
-              <w:t>Tucson</w:t>
+              <w:t>Camry</w:t>
             </w:r>
             <w:r>
               <w:rPr>
@@ -2864,7 +2864,7 @@
                 <w:noProof/>
                 <w:spacing w:val="100"/>
               </w:rPr>
-              <w:t>1920</w:t>
+              <w:t>2006</w:t>
             </w:r>
             <w:r>
               <w:rPr>
@@ -2969,7 +2969,7 @@
                 <w:sz w:val="18"/>
                 <w:szCs w:val="18"/>
               </w:rPr>
-              <w:t>QEWD4AS46W4D9AASD</w:t>
+              <w:t>HGTD5464D1564S4D4</w:t>
             </w:r>
             <w:r>
               <w:rPr>
@@ -4922,7 +4922,7 @@
                 <w:spacing w:val="160"/>
                 <w:lang w:val="en-US"/>
               </w:rPr>
-              <w:t>01.06.2019 0:00:00</w:t>
+              <w:t>01</w:t>
             </w:r>
             <w:r>
               <w:rPr>
@@ -4963,7 +4963,7 @@
                 <w:spacing w:val="160"/>
                 <w:lang w:val="en-US"/>
               </w:rPr>
-              <w:t>6</w:t>
+              <w:t>06</w:t>
             </w:r>
             <w:r>
               <w:rPr>
@@ -5012,7 +5012,7 @@
                 <w:spacing w:val="160"/>
                 <w:lang w:val="en-US"/>
               </w:rPr>
-              <w:t>2019</w:t>
+              <w:t>19</w:t>
             </w:r>
             <w:r>
               <w:rPr>
@@ -5275,7 +5275,7 @@
                 <w:spacing w:val="174"/>
                 <w:szCs w:val="18"/>
               </w:rPr>
-              <w:t>1</w:t>
+              <w:t>01</w:t>
             </w:r>
             <w:r>
               <w:rPr>
@@ -5316,7 +5316,7 @@
                 <w:spacing w:val="174"/>
                 <w:szCs w:val="18"/>
               </w:rPr>
-              <w:t>6</w:t>
+              <w:t>06</w:t>
             </w:r>
             <w:r>
               <w:rPr>
@@ -5370,7 +5370,7 @@
                 <w:szCs w:val="18"/>
                 <w:lang w:val="uk-UA"/>
               </w:rPr>
-              <w:t>2019</w:t>
+              <w:t>19</w:t>
             </w:r>
             <w:r>
               <w:rPr>
@@ -5517,7 +5517,7 @@
           <w:szCs w:val="16"/>
           <w:lang w:val="en-US"/>
         </w:rPr>
-        <w:t>Ковальчук Д.В.</w:t>
+        <w:t>Кулакова В.Д.</w:t>
       </w:r>
       <w:r>
         <w:rPr>

</xml_diff>